<commit_message>
Updated SRS with my portion!
</commit_message>
<xml_diff>
--- a/docs/SprintProgressReport2.docx
+++ b/docs/SprintProgressReport2.docx
@@ -796,10 +796,137 @@
           <w:p>
             <w:pPr>
               <w:pStyle w:val="ListParagraph"/>
+              <w:numPr>
+                <w:ilvl w:val="0"/>
+                <w:numId w:val="2"/>
+              </w:numPr>
               <w:rPr>
                 <w:rFonts w:ascii="Arial" w:hAnsi="Arial" w:cs="Arial"/>
               </w:rPr>
             </w:pPr>
+            <w:r>
+              <w:rPr>
+                <w:rFonts w:ascii="Arial" w:hAnsi="Arial" w:cs="Arial"/>
+              </w:rPr>
+              <w:t xml:space="preserve">Completed suggest React tutorial, implementing tic-tac-toe game. Developed python server program to process HTML files, gaining insight into HTML syntax, as well as server processing. </w:t>
+            </w:r>
+          </w:p>
+          <w:p>
+            <w:pPr>
+              <w:pStyle w:val="ListParagraph"/>
+              <w:rPr>
+                <w:rFonts w:ascii="Arial" w:hAnsi="Arial" w:cs="Arial"/>
+              </w:rPr>
+            </w:pPr>
+          </w:p>
+          <w:p>
+            <w:pPr>
+              <w:pStyle w:val="ListParagraph"/>
+              <w:numPr>
+                <w:ilvl w:val="0"/>
+                <w:numId w:val="2"/>
+              </w:numPr>
+              <w:rPr>
+                <w:rFonts w:ascii="Arial" w:hAnsi="Arial" w:cs="Arial"/>
+              </w:rPr>
+            </w:pPr>
+            <w:r>
+              <w:rPr>
+                <w:rFonts w:ascii="Arial" w:hAnsi="Arial" w:cs="Arial"/>
+              </w:rPr>
+              <w:t xml:space="preserve">Made minor edits to SRS, and minor additions. </w:t>
+            </w:r>
+          </w:p>
+          <w:p>
+            <w:pPr>
+              <w:pStyle w:val="ListParagraph"/>
+              <w:rPr>
+                <w:rFonts w:ascii="Arial" w:hAnsi="Arial" w:cs="Arial"/>
+              </w:rPr>
+            </w:pPr>
+          </w:p>
+          <w:p>
+            <w:pPr>
+              <w:pStyle w:val="ListParagraph"/>
+              <w:numPr>
+                <w:ilvl w:val="0"/>
+                <w:numId w:val="2"/>
+              </w:numPr>
+              <w:rPr>
+                <w:rFonts w:ascii="Arial" w:hAnsi="Arial" w:cs="Arial"/>
+              </w:rPr>
+            </w:pPr>
+            <w:r>
+              <w:rPr>
+                <w:rFonts w:ascii="Arial" w:hAnsi="Arial" w:cs="Arial"/>
+              </w:rPr>
+              <w:t>Researched GitHub MySQL database for future reference, while refreshing MySQL knowledge from prior class.</w:t>
+            </w:r>
+          </w:p>
+          <w:p>
+            <w:pPr>
+              <w:pStyle w:val="ListParagraph"/>
+              <w:rPr>
+                <w:rFonts w:ascii="Arial" w:hAnsi="Arial" w:cs="Arial"/>
+              </w:rPr>
+            </w:pPr>
+          </w:p>
+          <w:p>
+            <w:pPr>
+              <w:pStyle w:val="ListParagraph"/>
+              <w:numPr>
+                <w:ilvl w:val="0"/>
+                <w:numId w:val="2"/>
+              </w:numPr>
+              <w:rPr>
+                <w:rFonts w:ascii="Arial" w:hAnsi="Arial" w:cs="Arial"/>
+              </w:rPr>
+            </w:pPr>
+            <w:r>
+              <w:rPr>
+                <w:rFonts w:ascii="Arial" w:hAnsi="Arial" w:cs="Arial"/>
+              </w:rPr>
+              <w:t>Began consideration of 3</w:t>
+            </w:r>
+            <w:r>
+              <w:rPr>
+                <w:rFonts w:ascii="Arial" w:hAnsi="Arial" w:cs="Arial"/>
+                <w:vertAlign w:val="superscript"/>
+              </w:rPr>
+              <w:t>rd</w:t>
+            </w:r>
+            <w:r>
+              <w:rPr>
+                <w:rFonts w:ascii="Arial" w:hAnsi="Arial" w:cs="Arial"/>
+              </w:rPr>
+              <w:t xml:space="preserve"> party systems that will be required for the project(particularly AWS)</w:t>
+            </w:r>
+          </w:p>
+          <w:p>
+            <w:pPr>
+              <w:pStyle w:val="ListParagraph"/>
+              <w:rPr>
+                <w:rFonts w:ascii="Arial" w:hAnsi="Arial" w:cs="Arial"/>
+              </w:rPr>
+            </w:pPr>
+          </w:p>
+          <w:p>
+            <w:pPr>
+              <w:pStyle w:val="ListParagraph"/>
+              <w:numPr>
+                <w:ilvl w:val="0"/>
+                <w:numId w:val="2"/>
+              </w:numPr>
+              <w:rPr>
+                <w:rFonts w:ascii="Arial" w:hAnsi="Arial" w:cs="Arial"/>
+              </w:rPr>
+            </w:pPr>
+            <w:r>
+              <w:rPr>
+                <w:rFonts w:ascii="Arial" w:hAnsi="Arial" w:cs="Arial"/>
+              </w:rPr>
+              <w:t>Investigated the git diff file found on Github. Did not understand most of it. Got lost. Cried a bit.</w:t>
+            </w:r>
           </w:p>
         </w:tc>
       </w:tr>
@@ -844,6 +971,25 @@
     </w:p>
     <w:p>
       <w:pPr>
+        <w:pStyle w:val="ListParagraph"/>
+        <w:numPr>
+          <w:ilvl w:val="0"/>
+          <w:numId w:val="7"/>
+        </w:numPr>
+        <w:spacing w:after="74" w:line="276" w:lineRule="auto"/>
+        <w:rPr>
+          <w:rFonts w:ascii="Arial" w:hAnsi="Arial" w:cs="Arial"/>
+        </w:rPr>
+      </w:pPr>
+      <w:r>
+        <w:rPr>
+          <w:rFonts w:ascii="Arial" w:hAnsi="Arial" w:cs="Arial"/>
+        </w:rPr>
+        <w:t>Much more efficient use of time, including group meetings. More productive, with a clearer goal compared to Sprint 1.</w:t>
+      </w:r>
+    </w:p>
+    <w:p>
+      <w:pPr>
         <w:spacing w:after="200"/>
         <w:rPr>
           <w:rFonts w:ascii="Arial" w:hAnsi="Arial" w:cs="Arial"/>
@@ -922,21 +1068,7 @@
         <w:rPr>
           <w:rFonts w:ascii="Arial" w:hAnsi="Arial" w:cs="Arial"/>
         </w:rPr>
-        <w:t xml:space="preserve">Navigating GitHub was somewhat confusing for many of us, considering </w:t>
-      </w:r>
-      <w:proofErr w:type="gramStart"/>
-      <w:r>
-        <w:rPr>
-          <w:rFonts w:ascii="Arial" w:hAnsi="Arial" w:cs="Arial"/>
-        </w:rPr>
-        <w:t>haven’t</w:t>
-      </w:r>
-      <w:proofErr w:type="gramEnd"/>
-      <w:r>
-        <w:rPr>
-          <w:rFonts w:ascii="Arial" w:hAnsi="Arial" w:cs="Arial"/>
-        </w:rPr>
-        <w:t xml:space="preserve"> used it in a while so trying to manage our files and code was a bit of </w:t>
+        <w:t xml:space="preserve">Navigating GitHub was somewhat confusing for many of us, considering haven’t used it in a while so trying to manage our files and code was a bit of </w:t>
       </w:r>
       <w:r>
         <w:rPr>
@@ -1136,6 +1268,118 @@
 <file path=word/numbering.xml><?xml version="1.0" encoding="utf-8"?>
 <w:numbering xmlns:wpc="http://schemas.microsoft.com/office/word/2010/wordprocessingCanvas" xmlns:cx="http://schemas.microsoft.com/office/drawing/2014/chartex" xmlns:cx1="http://schemas.microsoft.com/office/drawing/2015/9/8/chartex" xmlns:cx2="http://schemas.microsoft.com/office/drawing/2015/10/21/chartex" xmlns:cx3="http://schemas.microsoft.com/office/drawing/2016/5/9/chartex" xmlns:cx4="http://schemas.microsoft.com/office/drawing/2016/5/10/chartex" xmlns:cx5="http://schemas.microsoft.com/office/drawing/2016/5/11/chartex" xmlns:cx6="http://schemas.microsoft.com/office/drawing/2016/5/12/chartex" xmlns:cx7="http://schemas.microsoft.com/office/drawing/2016/5/13/chartex" xmlns:cx8="http://schemas.microsoft.com/office/drawing/2016/5/14/chartex" xmlns:mc="http://schemas.openxmlformats.org/markup-compatibility/2006" xmlns:aink="http://schemas.microsoft.com/office/drawing/2016/ink" xmlns:am3d="http://schemas.microsoft.com/office/drawing/2017/model3d" xmlns:o="urn:schemas-microsoft-com:office:office" xmlns:r="http://schemas.openxmlformats.org/officeDocument/2006/relationships" xmlns:m="http://schemas.openxmlformats.org/officeDocument/2006/math" xmlns:v="urn:schemas-microsoft-com:vml" xmlns:wp14="http://schemas.microsoft.com/office/word/2010/wordprocessingDrawing" xmlns:wp="http://schemas.openxmlformats.org/drawingml/2006/wordprocessingDrawing" xmlns:w10="urn:schemas-microsoft-com:office:word" xmlns:w="http://schemas.openxmlformats.org/wordprocessingml/2006/main" xmlns:w14="http://schemas.microsoft.com/office/word/2010/wordml" xmlns:w15="http://schemas.microsoft.com/office/word/2012/wordml" xmlns:w16cex="http://schemas.microsoft.com/office/word/2018/wordml/cex" xmlns:w16cid="http://schemas.microsoft.com/office/word/2016/wordml/cid" xmlns:w16="http://schemas.microsoft.com/office/word/2018/wordml" xmlns:w16se="http://schemas.microsoft.com/office/word/2015/wordml/symex" xmlns:wpg="http://schemas.microsoft.com/office/word/2010/wordprocessingGroup" xmlns:wpi="http://schemas.microsoft.com/office/word/2010/wordprocessingInk" xmlns:wne="http://schemas.microsoft.com/office/word/2006/wordml" xmlns:wps="http://schemas.microsoft.com/office/word/2010/wordprocessingShape" mc:Ignorable="w14 w15 w16se w16cid w16 w16cex wp14">
   <w:abstractNum w:abstractNumId="0" w15:restartNumberingAfterBreak="0">
+    <w:nsid w:val="175E269B"/>
+    <w:multiLevelType w:val="hybridMultilevel"/>
+    <w:tmpl w:val="B352DC60"/>
+    <w:lvl w:ilvl="0" w:tplc="BCACA4C6">
+      <w:numFmt w:val="bullet"/>
+      <w:lvlText w:val=""/>
+      <w:lvlJc w:val="left"/>
+      <w:pPr>
+        <w:ind w:left="1080" w:hanging="360"/>
+      </w:pPr>
+      <w:rPr>
+        <w:rFonts w:ascii="Symbol" w:eastAsia="Calibri" w:hAnsi="Symbol" w:cs="Arial" w:hint="default"/>
+      </w:rPr>
+    </w:lvl>
+    <w:lvl w:ilvl="1" w:tplc="04090003" w:tentative="1">
+      <w:start w:val="1"/>
+      <w:numFmt w:val="bullet"/>
+      <w:lvlText w:val="o"/>
+      <w:lvlJc w:val="left"/>
+      <w:pPr>
+        <w:ind w:left="1800" w:hanging="360"/>
+      </w:pPr>
+      <w:rPr>
+        <w:rFonts w:ascii="Courier New" w:hAnsi="Courier New" w:cs="Courier New" w:hint="default"/>
+      </w:rPr>
+    </w:lvl>
+    <w:lvl w:ilvl="2" w:tplc="04090005" w:tentative="1">
+      <w:start w:val="1"/>
+      <w:numFmt w:val="bullet"/>
+      <w:lvlText w:val=""/>
+      <w:lvlJc w:val="left"/>
+      <w:pPr>
+        <w:ind w:left="2520" w:hanging="360"/>
+      </w:pPr>
+      <w:rPr>
+        <w:rFonts w:ascii="Wingdings" w:hAnsi="Wingdings" w:hint="default"/>
+      </w:rPr>
+    </w:lvl>
+    <w:lvl w:ilvl="3" w:tplc="04090001" w:tentative="1">
+      <w:start w:val="1"/>
+      <w:numFmt w:val="bullet"/>
+      <w:lvlText w:val=""/>
+      <w:lvlJc w:val="left"/>
+      <w:pPr>
+        <w:ind w:left="3240" w:hanging="360"/>
+      </w:pPr>
+      <w:rPr>
+        <w:rFonts w:ascii="Symbol" w:hAnsi="Symbol" w:hint="default"/>
+      </w:rPr>
+    </w:lvl>
+    <w:lvl w:ilvl="4" w:tplc="04090003" w:tentative="1">
+      <w:start w:val="1"/>
+      <w:numFmt w:val="bullet"/>
+      <w:lvlText w:val="o"/>
+      <w:lvlJc w:val="left"/>
+      <w:pPr>
+        <w:ind w:left="3960" w:hanging="360"/>
+      </w:pPr>
+      <w:rPr>
+        <w:rFonts w:ascii="Courier New" w:hAnsi="Courier New" w:cs="Courier New" w:hint="default"/>
+      </w:rPr>
+    </w:lvl>
+    <w:lvl w:ilvl="5" w:tplc="04090005" w:tentative="1">
+      <w:start w:val="1"/>
+      <w:numFmt w:val="bullet"/>
+      <w:lvlText w:val=""/>
+      <w:lvlJc w:val="left"/>
+      <w:pPr>
+        <w:ind w:left="4680" w:hanging="360"/>
+      </w:pPr>
+      <w:rPr>
+        <w:rFonts w:ascii="Wingdings" w:hAnsi="Wingdings" w:hint="default"/>
+      </w:rPr>
+    </w:lvl>
+    <w:lvl w:ilvl="6" w:tplc="04090001" w:tentative="1">
+      <w:start w:val="1"/>
+      <w:numFmt w:val="bullet"/>
+      <w:lvlText w:val=""/>
+      <w:lvlJc w:val="left"/>
+      <w:pPr>
+        <w:ind w:left="5400" w:hanging="360"/>
+      </w:pPr>
+      <w:rPr>
+        <w:rFonts w:ascii="Symbol" w:hAnsi="Symbol" w:hint="default"/>
+      </w:rPr>
+    </w:lvl>
+    <w:lvl w:ilvl="7" w:tplc="04090003" w:tentative="1">
+      <w:start w:val="1"/>
+      <w:numFmt w:val="bullet"/>
+      <w:lvlText w:val="o"/>
+      <w:lvlJc w:val="left"/>
+      <w:pPr>
+        <w:ind w:left="6120" w:hanging="360"/>
+      </w:pPr>
+      <w:rPr>
+        <w:rFonts w:ascii="Courier New" w:hAnsi="Courier New" w:cs="Courier New" w:hint="default"/>
+      </w:rPr>
+    </w:lvl>
+    <w:lvl w:ilvl="8" w:tplc="04090005" w:tentative="1">
+      <w:start w:val="1"/>
+      <w:numFmt w:val="bullet"/>
+      <w:lvlText w:val=""/>
+      <w:lvlJc w:val="left"/>
+      <w:pPr>
+        <w:ind w:left="6840" w:hanging="360"/>
+      </w:pPr>
+      <w:rPr>
+        <w:rFonts w:ascii="Wingdings" w:hAnsi="Wingdings" w:hint="default"/>
+      </w:rPr>
+    </w:lvl>
+  </w:abstractNum>
+  <w:abstractNum w:abstractNumId="1" w15:restartNumberingAfterBreak="0">
     <w:nsid w:val="1E0606DA"/>
     <w:multiLevelType w:val="hybridMultilevel"/>
     <w:tmpl w:val="E5406CBA"/>
@@ -1247,7 +1491,7 @@
       </w:rPr>
     </w:lvl>
   </w:abstractNum>
-  <w:abstractNum w:abstractNumId="1" w15:restartNumberingAfterBreak="0">
+  <w:abstractNum w:abstractNumId="2" w15:restartNumberingAfterBreak="0">
     <w:nsid w:val="30597497"/>
     <w:multiLevelType w:val="hybridMultilevel"/>
     <w:tmpl w:val="34CE16A2"/>
@@ -1361,7 +1605,7 @@
       </w:rPr>
     </w:lvl>
   </w:abstractNum>
-  <w:abstractNum w:abstractNumId="2" w15:restartNumberingAfterBreak="0">
+  <w:abstractNum w:abstractNumId="3" w15:restartNumberingAfterBreak="0">
     <w:nsid w:val="336B3CE7"/>
     <w:multiLevelType w:val="hybridMultilevel"/>
     <w:tmpl w:val="585C1B5E"/>
@@ -1475,7 +1719,7 @@
       </w:rPr>
     </w:lvl>
   </w:abstractNum>
-  <w:abstractNum w:abstractNumId="3" w15:restartNumberingAfterBreak="0">
+  <w:abstractNum w:abstractNumId="4" w15:restartNumberingAfterBreak="0">
     <w:nsid w:val="351D51B6"/>
     <w:multiLevelType w:val="hybridMultilevel"/>
     <w:tmpl w:val="0366BE18"/>
@@ -1589,7 +1833,7 @@
       </w:rPr>
     </w:lvl>
   </w:abstractNum>
-  <w:abstractNum w:abstractNumId="4" w15:restartNumberingAfterBreak="0">
+  <w:abstractNum w:abstractNumId="5" w15:restartNumberingAfterBreak="0">
     <w:nsid w:val="44581778"/>
     <w:multiLevelType w:val="hybridMultilevel"/>
     <w:tmpl w:val="1D221EF2"/>
@@ -1703,7 +1947,7 @@
       </w:rPr>
     </w:lvl>
   </w:abstractNum>
-  <w:abstractNum w:abstractNumId="5" w15:restartNumberingAfterBreak="0">
+  <w:abstractNum w:abstractNumId="6" w15:restartNumberingAfterBreak="0">
     <w:nsid w:val="555305FF"/>
     <w:multiLevelType w:val="hybridMultilevel"/>
     <w:tmpl w:val="5D120E4A"/>
@@ -1915,7 +2159,7 @@
       </w:rPr>
     </w:lvl>
   </w:abstractNum>
-  <w:abstractNum w:abstractNumId="6" w15:restartNumberingAfterBreak="0">
+  <w:abstractNum w:abstractNumId="7" w15:restartNumberingAfterBreak="0">
     <w:nsid w:val="5D704E0E"/>
     <w:multiLevelType w:val="hybridMultilevel"/>
     <w:tmpl w:val="63C2A390"/>
@@ -2027,7 +2271,7 @@
       </w:rPr>
     </w:lvl>
   </w:abstractNum>
-  <w:abstractNum w:abstractNumId="7" w15:restartNumberingAfterBreak="0">
+  <w:abstractNum w:abstractNumId="8" w15:restartNumberingAfterBreak="0">
     <w:nsid w:val="76CE0C07"/>
     <w:multiLevelType w:val="hybridMultilevel"/>
     <w:tmpl w:val="85A0DC9C"/>
@@ -2141,28 +2385,31 @@
     </w:lvl>
   </w:abstractNum>
   <w:num w:numId="1">
+    <w:abstractNumId w:val="6"/>
+  </w:num>
+  <w:num w:numId="2">
+    <w:abstractNumId w:val="4"/>
+  </w:num>
+  <w:num w:numId="3">
+    <w:abstractNumId w:val="8"/>
+  </w:num>
+  <w:num w:numId="4">
+    <w:abstractNumId w:val="7"/>
+  </w:num>
+  <w:num w:numId="5">
+    <w:abstractNumId w:val="1"/>
+  </w:num>
+  <w:num w:numId="6">
+    <w:abstractNumId w:val="2"/>
+  </w:num>
+  <w:num w:numId="7">
+    <w:abstractNumId w:val="3"/>
+  </w:num>
+  <w:num w:numId="8">
     <w:abstractNumId w:val="5"/>
   </w:num>
-  <w:num w:numId="2">
-    <w:abstractNumId w:val="3"/>
-  </w:num>
-  <w:num w:numId="3">
-    <w:abstractNumId w:val="7"/>
-  </w:num>
-  <w:num w:numId="4">
-    <w:abstractNumId w:val="6"/>
-  </w:num>
-  <w:num w:numId="5">
+  <w:num w:numId="9">
     <w:abstractNumId w:val="0"/>
-  </w:num>
-  <w:num w:numId="6">
-    <w:abstractNumId w:val="1"/>
-  </w:num>
-  <w:num w:numId="7">
-    <w:abstractNumId w:val="2"/>
-  </w:num>
-  <w:num w:numId="8">
-    <w:abstractNumId w:val="4"/>
   </w:num>
 </w:numbering>
 </file>
@@ -3021,12 +3268,7 @@
 </file>
 
 <file path=customXml/item1.xml><?xml version="1.0" encoding="utf-8"?>
-<?mso-contentType ?>
-<FormTemplates xmlns="http://schemas.microsoft.com/sharepoint/v3/contenttype/forms">
-  <Display>DocumentLibraryForm</Display>
-  <Edit>DocumentLibraryForm</Edit>
-  <New>DocumentLibraryForm</New>
-</FormTemplates>
+<b:Sources xmlns:b="http://schemas.openxmlformats.org/officeDocument/2006/bibliography" xmlns="http://schemas.openxmlformats.org/officeDocument/2006/bibliography" SelectedStyle="\APASixthEditionOfficeOnline.xsl" StyleName="APA" Version="6"/>
 </file>
 
 <file path=customXml/item2.xml><?xml version="1.0" encoding="utf-8"?>
@@ -3202,7 +3444,12 @@
 </file>
 
 <file path=customXml/item3.xml><?xml version="1.0" encoding="utf-8"?>
-<b:Sources xmlns:b="http://schemas.openxmlformats.org/officeDocument/2006/bibliography" xmlns="http://schemas.openxmlformats.org/officeDocument/2006/bibliography" SelectedStyle="\APASixthEditionOfficeOnline.xsl" StyleName="APA" Version="6"/>
+<?mso-contentType ?>
+<FormTemplates xmlns="http://schemas.microsoft.com/sharepoint/v3/contenttype/forms">
+  <Display>DocumentLibraryForm</Display>
+  <Edit>DocumentLibraryForm</Edit>
+  <New>DocumentLibraryForm</New>
+</FormTemplates>
 </file>
 
 <file path=customXml/item4.xml><?xml version="1.0" encoding="utf-8"?>
@@ -3212,9 +3459,9 @@
 </file>
 
 <file path=customXml/itemProps1.xml><?xml version="1.0" encoding="utf-8"?>
-<ds:datastoreItem xmlns:ds="http://schemas.openxmlformats.org/officeDocument/2006/customXml" ds:itemID="{FB312BFD-B27E-4C3D-ACC8-6C89050373AB}">
+<ds:datastoreItem xmlns:ds="http://schemas.openxmlformats.org/officeDocument/2006/customXml" ds:itemID="{7CA6883F-B2F8-B34A-BD8C-C045ACE9A0F7}">
   <ds:schemaRefs>
-    <ds:schemaRef ds:uri="http://schemas.microsoft.com/sharepoint/v3/contenttype/forms"/>
+    <ds:schemaRef ds:uri="http://schemas.openxmlformats.org/officeDocument/2006/bibliography"/>
   </ds:schemaRefs>
 </ds:datastoreItem>
 </file>
@@ -3238,9 +3485,9 @@
 </file>
 
 <file path=customXml/itemProps3.xml><?xml version="1.0" encoding="utf-8"?>
-<ds:datastoreItem xmlns:ds="http://schemas.openxmlformats.org/officeDocument/2006/customXml" ds:itemID="{7CA6883F-B2F8-B34A-BD8C-C045ACE9A0F7}">
+<ds:datastoreItem xmlns:ds="http://schemas.openxmlformats.org/officeDocument/2006/customXml" ds:itemID="{FB312BFD-B27E-4C3D-ACC8-6C89050373AB}">
   <ds:schemaRefs>
-    <ds:schemaRef ds:uri="http://schemas.openxmlformats.org/officeDocument/2006/bibliography"/>
+    <ds:schemaRef ds:uri="http://schemas.microsoft.com/sharepoint/v3/contenttype/forms"/>
   </ds:schemaRefs>
 </ds:datastoreItem>
 </file>

</xml_diff>